<commit_message>
add book ocp oracel
</commit_message>
<xml_diff>
--- a/Oracel data type.docx
+++ b/Oracel data type.docx
@@ -6,6 +6,7 @@
       <w:pPr>
         <w:rPr>
           <w:b/>
+          <w:lang w:val="vi-VN"/>
         </w:rPr>
       </w:pPr>
       <w:r>
@@ -19,6 +20,13 @@
           <w:b/>
         </w:rPr>
         <w:t xml:space="preserve"> </w:t>
+      </w:r>
+      <w:r>
+        <w:rPr>
+          <w:b/>
+          <w:lang w:val="vi-VN"/>
+        </w:rPr>
+        <w:t>_TranHoangLinh</w:t>
       </w:r>
     </w:p>
     <w:p>
@@ -396,8 +404,6 @@
       <w:r>
         <w:t xml:space="preserve">tối đa trong FLOAT là 126. </w:t>
       </w:r>
-      <w:bookmarkStart w:id="0" w:name="_GoBack"/>
-      <w:bookmarkEnd w:id="0"/>
     </w:p>
     <w:p>
       <w:pPr>
@@ -545,6 +551,23 @@
         <w:pStyle w:val="ListParagraph"/>
         <w:numPr>
           <w:ilvl w:val="0"/>
+          <w:numId w:val="8"/>
+        </w:numPr>
+      </w:pPr>
+      <w:r>
+        <w:rPr>
+          <w:lang w:val="vi-VN"/>
+        </w:rPr>
+        <w:t xml:space="preserve">Nêu được dùng để lưu trữ ký tự có độ dài cố định. </w:t>
+      </w:r>
+      <w:bookmarkStart w:id="0" w:name="_GoBack"/>
+      <w:bookmarkEnd w:id="0"/>
+    </w:p>
+    <w:p>
+      <w:pPr>
+        <w:pStyle w:val="ListParagraph"/>
+        <w:numPr>
+          <w:ilvl w:val="0"/>
           <w:numId w:val="1"/>
         </w:numPr>
       </w:pPr>
@@ -585,6 +608,21 @@
       </w:pPr>
       <w:r>
         <w:t>Kiểu NCHARdữ liệu Oracle được sử dụng để lưu trữ dữ liệu ký tự Unicode có độ dài cố định. Bộ ký tự của NCHARchỉ có thể là AL16UTF16hoặc UTF8, được chỉ định tại thời điểm tạo cơ sở dữ liệu làm bộ ký tự quốc gia.</w:t>
+      </w:r>
+    </w:p>
+    <w:p>
+      <w:pPr>
+        <w:pStyle w:val="ListParagraph"/>
+        <w:numPr>
+          <w:ilvl w:val="1"/>
+          <w:numId w:val="1"/>
+        </w:numPr>
+      </w:pPr>
+      <w:r>
+        <w:rPr>
+          <w:lang w:val="vi-VN"/>
+        </w:rPr>
+        <w:t xml:space="preserve">Nêu được dùng để lưu trữ các ký tự có độ dài cố định vì có chứa khoảng trống ở sau. </w:t>
       </w:r>
     </w:p>
     <w:p>
@@ -3649,7 +3687,7 @@
   <w:abstractNum w:abstractNumId="15" w15:restartNumberingAfterBreak="0">
     <w:nsid w:val="52956301"/>
     <w:multiLevelType w:val="hybridMultilevel"/>
-    <w:tmpl w:val="E6D2C0D8"/>
+    <w:tmpl w:val="91109890"/>
     <w:lvl w:ilvl="0" w:tplc="04090005">
       <w:start w:val="1"/>
       <w:numFmt w:val="bullet"/>
@@ -3662,16 +3700,16 @@
         <w:rFonts w:ascii="Wingdings" w:hAnsi="Wingdings" w:hint="default"/>
       </w:rPr>
     </w:lvl>
-    <w:lvl w:ilvl="1" w:tplc="04090003" w:tentative="1">
-      <w:start w:val="1"/>
-      <w:numFmt w:val="bullet"/>
-      <w:lvlText w:val="o"/>
+    <w:lvl w:ilvl="1" w:tplc="04090005">
+      <w:start w:val="1"/>
+      <w:numFmt w:val="bullet"/>
+      <w:lvlText w:val=""/>
       <w:lvlJc w:val="left"/>
       <w:pPr>
         <w:ind w:left="2880" w:hanging="360"/>
       </w:pPr>
       <w:rPr>
-        <w:rFonts w:ascii="Courier New" w:hAnsi="Courier New" w:cs="Courier New" w:hint="default"/>
+        <w:rFonts w:ascii="Wingdings" w:hAnsi="Wingdings" w:hint="default"/>
       </w:rPr>
     </w:lvl>
     <w:lvl w:ilvl="2" w:tplc="04090005" w:tentative="1">

</xml_diff>